<commit_message>
Final Design Work (LJ)
</commit_message>
<xml_diff>
--- a/Design/04_transaction_table.docx
+++ b/Design/04_transaction_table.docx
@@ -2,10 +2,75 @@
 <file path=word/document.xml><?xml version="1.0" encoding="utf-8"?>
 <w:document xmlns:wpc="http://schemas.microsoft.com/office/word/2010/wordprocessingCanvas" xmlns:cx="http://schemas.microsoft.com/office/drawing/2014/chartex" xmlns:cx1="http://schemas.microsoft.com/office/drawing/2015/9/8/chartex" xmlns:cx2="http://schemas.microsoft.com/office/drawing/2015/10/21/chartex" xmlns:cx3="http://schemas.microsoft.com/office/drawing/2016/5/9/chartex" xmlns:cx4="http://schemas.microsoft.com/office/drawing/2016/5/10/chartex" xmlns:cx5="http://schemas.microsoft.com/office/drawing/2016/5/11/chartex" xmlns:cx6="http://schemas.microsoft.com/office/drawing/2016/5/12/chartex" xmlns:cx7="http://schemas.microsoft.com/office/drawing/2016/5/13/chartex" xmlns:cx8="http://schemas.microsoft.com/office/drawing/2016/5/14/chartex" xmlns:mc="http://schemas.openxmlformats.org/markup-compatibility/2006" xmlns:aink="http://schemas.microsoft.com/office/drawing/2016/ink" xmlns:am3d="http://schemas.microsoft.com/office/drawing/2017/model3d" xmlns:o="urn:schemas-microsoft-com:office:office" xmlns:r="http://schemas.openxmlformats.org/officeDocument/2006/relationships" xmlns:m="http://schemas.openxmlformats.org/officeDocument/2006/math" xmlns:v="urn:schemas-microsoft-com:vml" xmlns:wp14="http://schemas.microsoft.com/office/word/2010/wordprocessingDrawing" xmlns:wp="http://schemas.openxmlformats.org/drawingml/2006/wordprocessingDrawing" xmlns:w10="urn:schemas-microsoft-com:office:word" xmlns:w="http://schemas.openxmlformats.org/wordprocessingml/2006/main" xmlns:w14="http://schemas.microsoft.com/office/word/2010/wordml" xmlns:w15="http://schemas.microsoft.com/office/word/2012/wordml" xmlns:w16cid="http://schemas.microsoft.com/office/word/2016/wordml/cid" xmlns:w16se="http://schemas.microsoft.com/office/word/2015/wordml/symex" xmlns:wpg="http://schemas.microsoft.com/office/word/2010/wordprocessingGroup" xmlns:wpi="http://schemas.microsoft.com/office/word/2010/wordprocessingInk" xmlns:wne="http://schemas.microsoft.com/office/word/2006/wordml" xmlns:wps="http://schemas.microsoft.com/office/word/2010/wordprocessingShape" mc:Ignorable="w14 w15 w16se w16cid wp14">
   <w:body>
+    <w:p>
+      <w:pPr>
+        <w:rPr>
+          <w:b/>
+          <w:bCs/>
+          <w:u w:val="single"/>
+        </w:rPr>
+      </w:pPr>
+      <w:r>
+        <w:rPr>
+          <w:b/>
+          <w:bCs/>
+          <w:u w:val="single"/>
+        </w:rPr>
+        <w:t>Key</w:t>
+      </w:r>
+    </w:p>
+    <w:p>
+      <w:pPr>
+        <w:pStyle w:val="ListParagraph"/>
+        <w:numPr>
+          <w:ilvl w:val="0"/>
+          <w:numId w:val="2"/>
+        </w:numPr>
+      </w:pPr>
+      <w:r>
+        <w:t>I = Input</w:t>
+      </w:r>
+    </w:p>
+    <w:p>
+      <w:pPr>
+        <w:pStyle w:val="ListParagraph"/>
+        <w:numPr>
+          <w:ilvl w:val="0"/>
+          <w:numId w:val="2"/>
+        </w:numPr>
+      </w:pPr>
+      <w:r>
+        <w:t>R = Read</w:t>
+      </w:r>
+    </w:p>
+    <w:p>
+      <w:pPr>
+        <w:pStyle w:val="ListParagraph"/>
+        <w:numPr>
+          <w:ilvl w:val="0"/>
+          <w:numId w:val="2"/>
+        </w:numPr>
+      </w:pPr>
+      <w:r>
+        <w:t>U = Update</w:t>
+      </w:r>
+    </w:p>
+    <w:p>
+      <w:pPr>
+        <w:pStyle w:val="ListParagraph"/>
+        <w:numPr>
+          <w:ilvl w:val="0"/>
+          <w:numId w:val="2"/>
+        </w:numPr>
+      </w:pPr>
+      <w:r>
+        <w:t>D = Delete</w:t>
+      </w:r>
+    </w:p>
     <w:tbl>
       <w:tblPr>
         <w:tblStyle w:val="TableGrid"/>
-        <w:tblpPr w:leftFromText="180" w:rightFromText="180" w:vertAnchor="text" w:horzAnchor="margin" w:tblpY="1666"/>
+        <w:tblpPr w:leftFromText="180" w:rightFromText="180" w:vertAnchor="text" w:horzAnchor="margin" w:tblpY="526"/>
         <w:tblOverlap w:val="never"/>
         <w:tblW w:w="12475" w:type="dxa"/>
         <w:tblLook w:val="04A0" w:firstRow="1" w:lastRow="0" w:firstColumn="1" w:lastColumn="0" w:noHBand="0" w:noVBand="1"/>
@@ -53,14 +118,10 @@
           </w:tcPr>
           <w:p>
             <w:r>
-              <w:t>Transaction /</w:t>
-            </w:r>
-          </w:p>
-          <w:p>
-            <w:r>
-              <w:t>Table</w:t>
-            </w:r>
-          </w:p>
+              <w:t xml:space="preserve">Transaction </w:t>
+            </w:r>
+          </w:p>
+          <w:p/>
         </w:tc>
         <w:tc>
           <w:tcPr>
@@ -69,7 +130,12 @@
           </w:tcPr>
           <w:p>
             <w:r>
-              <w:t xml:space="preserve">Create new member </w:t>
+              <w:t>Create New</w:t>
+            </w:r>
+          </w:p>
+          <w:p>
+            <w:r>
+              <w:t>Member</w:t>
             </w:r>
           </w:p>
         </w:tc>
@@ -80,13 +146,8 @@
           </w:tcPr>
           <w:p>
             <w:r>
-              <w:t xml:space="preserve">Make </w:t>
-            </w:r>
-            <w:proofErr w:type="spellStart"/>
-            <w:r>
-              <w:t>Classruum</w:t>
-            </w:r>
-            <w:proofErr w:type="spellEnd"/>
+              <w:t>Make Classruum</w:t>
+            </w:r>
           </w:p>
         </w:tc>
         <w:tc>
@@ -96,13 +157,8 @@
           </w:tcPr>
           <w:p>
             <w:r>
-              <w:t xml:space="preserve">Make </w:t>
-            </w:r>
-            <w:proofErr w:type="spellStart"/>
-            <w:r>
-              <w:t>Foruum</w:t>
-            </w:r>
-            <w:proofErr w:type="spellEnd"/>
+              <w:t>Make Foruum</w:t>
+            </w:r>
           </w:p>
         </w:tc>
         <w:tc>
@@ -112,7 +168,7 @@
           </w:tcPr>
           <w:p>
             <w:r>
-              <w:t>Make quiz</w:t>
+              <w:t>Make Quiz</w:t>
             </w:r>
           </w:p>
         </w:tc>
@@ -134,7 +190,7 @@
           </w:tcPr>
           <w:p>
             <w:r>
-              <w:t>Make note</w:t>
+              <w:t>Make Note</w:t>
             </w:r>
           </w:p>
         </w:tc>
@@ -145,13 +201,8 @@
           </w:tcPr>
           <w:p>
             <w:r>
-              <w:t xml:space="preserve">Join </w:t>
-            </w:r>
-            <w:proofErr w:type="spellStart"/>
-            <w:r>
-              <w:t>Classruum</w:t>
-            </w:r>
-            <w:proofErr w:type="spellEnd"/>
+              <w:t>Join Classruum</w:t>
+            </w:r>
           </w:p>
         </w:tc>
         <w:tc>
@@ -161,13 +212,8 @@
           </w:tcPr>
           <w:p>
             <w:r>
-              <w:t>Search for quiz/</w:t>
-            </w:r>
-            <w:proofErr w:type="spellStart"/>
-            <w:r>
-              <w:t>foruum</w:t>
-            </w:r>
-            <w:proofErr w:type="spellEnd"/>
+              <w:t>Search for Quiz/Foruum</w:t>
+            </w:r>
           </w:p>
         </w:tc>
       </w:tr>
@@ -964,11 +1010,9 @@
             <w:tcW w:w="1263" w:type="dxa"/>
           </w:tcPr>
           <w:p>
-            <w:proofErr w:type="spellStart"/>
             <w:r>
               <w:t>Classruum</w:t>
             </w:r>
-            <w:proofErr w:type="spellEnd"/>
           </w:p>
         </w:tc>
         <w:tc>
@@ -1187,13 +1231,8 @@
             <w:tcW w:w="1263" w:type="dxa"/>
           </w:tcPr>
           <w:p>
-            <w:proofErr w:type="spellStart"/>
-            <w:r>
-              <w:t>Foruum</w:t>
-            </w:r>
-            <w:proofErr w:type="spellEnd"/>
-            <w:r>
-              <w:t xml:space="preserve"> </w:t>
+            <w:r>
+              <w:t xml:space="preserve">Foruum </w:t>
             </w:r>
           </w:p>
         </w:tc>
@@ -1832,24 +1871,18 @@
     </w:tbl>
     <w:p>
       <w:r>
-        <w:t xml:space="preserve">I = input </w:t>
-      </w:r>
-      <w:r>
         <w:br w:type="textWrapping" w:clear="all"/>
-      </w:r>
-      <w:r>
-        <w:t>R= read</w:t>
       </w:r>
     </w:p>
     <w:p>
-      <w:r>
-        <w:t>U=update</w:t>
-      </w:r>
+      <w:pPr>
+        <w:pStyle w:val="ListParagraph"/>
+      </w:pPr>
     </w:p>
     <w:p>
-      <w:r>
-        <w:t>D=delete</w:t>
-      </w:r>
+      <w:pPr>
+        <w:pStyle w:val="ListParagraph"/>
+      </w:pPr>
     </w:p>
     <w:p>
       <w:pPr>
@@ -1877,142 +1910,8 @@
       </w:pPr>
     </w:p>
     <w:p>
-      <w:pPr>
-        <w:pStyle w:val="ListParagraph"/>
-      </w:pPr>
-    </w:p>
-    <w:p>
-      <w:pPr>
-        <w:pStyle w:val="ListParagraph"/>
-      </w:pPr>
-    </w:p>
-    <w:p>
-      <w:pPr>
-        <w:pStyle w:val="ListParagraph"/>
-      </w:pPr>
-    </w:p>
-    <w:p>
-      <w:pPr>
-        <w:pStyle w:val="ListParagraph"/>
-      </w:pPr>
-    </w:p>
-    <w:p>
-      <w:pPr>
-        <w:pStyle w:val="ListParagraph"/>
-      </w:pPr>
-    </w:p>
-    <w:p>
-      <w:pPr>
-        <w:pStyle w:val="ListParagraph"/>
-      </w:pPr>
-    </w:p>
-    <w:p>
-      <w:pPr>
-        <w:pStyle w:val="ListParagraph"/>
-      </w:pPr>
-    </w:p>
-    <w:p>
-      <w:pPr>
-        <w:pStyle w:val="ListParagraph"/>
-      </w:pPr>
-    </w:p>
-    <w:p>
-      <w:pPr>
-        <w:pStyle w:val="ListParagraph"/>
-      </w:pPr>
-      <w:r>
-        <w:t>1.</w:t>
-      </w:r>
-      <w:r>
-        <w:t xml:space="preserve">Enter details of new member </w:t>
-      </w:r>
-    </w:p>
-    <w:p>
-      <w:pPr>
-        <w:pStyle w:val="ListParagraph"/>
-      </w:pPr>
-      <w:r>
-        <w:t xml:space="preserve">2. </w:t>
-      </w:r>
-      <w:r>
-        <w:t xml:space="preserve">Make </w:t>
-      </w:r>
-      <w:proofErr w:type="spellStart"/>
-      <w:r>
-        <w:t>classruum</w:t>
-      </w:r>
-      <w:proofErr w:type="spellEnd"/>
-      <w:r>
-        <w:t xml:space="preserve"> </w:t>
-      </w:r>
-    </w:p>
-    <w:p>
-      <w:pPr>
-        <w:pStyle w:val="ListParagraph"/>
-      </w:pPr>
-      <w:r>
-        <w:t xml:space="preserve">3. Create </w:t>
-      </w:r>
-      <w:proofErr w:type="spellStart"/>
-      <w:r>
-        <w:t>foruum</w:t>
-      </w:r>
-      <w:proofErr w:type="spellEnd"/>
-    </w:p>
-    <w:p>
-      <w:pPr>
-        <w:pStyle w:val="ListParagraph"/>
-      </w:pPr>
-      <w:r>
-        <w:t xml:space="preserve">4. Create quiz </w:t>
-      </w:r>
-    </w:p>
-    <w:p>
-      <w:pPr>
-        <w:pStyle w:val="ListParagraph"/>
-      </w:pPr>
-      <w:r>
-        <w:t xml:space="preserve">5. Comment </w:t>
-      </w:r>
       <w:bookmarkStart w:id="0" w:name="_GoBack"/>
       <w:bookmarkEnd w:id="0"/>
-    </w:p>
-    <w:p>
-      <w:pPr>
-        <w:pStyle w:val="ListParagraph"/>
-      </w:pPr>
-      <w:r>
-        <w:t xml:space="preserve">6. Create note </w:t>
-      </w:r>
-    </w:p>
-    <w:p>
-      <w:pPr>
-        <w:pStyle w:val="ListParagraph"/>
-      </w:pPr>
-      <w:r>
-        <w:t xml:space="preserve">7. Join </w:t>
-      </w:r>
-      <w:proofErr w:type="spellStart"/>
-      <w:r>
-        <w:t>classruum</w:t>
-      </w:r>
-      <w:proofErr w:type="spellEnd"/>
-      <w:r>
-        <w:t xml:space="preserve"> </w:t>
-      </w:r>
-    </w:p>
-    <w:p>
-      <w:pPr>
-        <w:pStyle w:val="ListParagraph"/>
-      </w:pPr>
-      <w:r>
-        <w:t>8. Search for quiz/</w:t>
-      </w:r>
-      <w:proofErr w:type="spellStart"/>
-      <w:r>
-        <w:t>foruum</w:t>
-      </w:r>
-      <w:proofErr w:type="spellEnd"/>
       <w:r>
         <w:t xml:space="preserve"> </w:t>
       </w:r>
@@ -2123,8 +2022,124 @@
       </w:pPr>
     </w:lvl>
   </w:abstractNum>
+  <w:abstractNum w:abstractNumId="1" w15:restartNumberingAfterBreak="0">
+    <w:nsid w:val="31AC4981"/>
+    <w:multiLevelType w:val="hybridMultilevel"/>
+    <w:tmpl w:val="2A461390"/>
+    <w:lvl w:ilvl="0" w:tplc="08090001">
+      <w:start w:val="1"/>
+      <w:numFmt w:val="bullet"/>
+      <w:lvlText w:val=""/>
+      <w:lvlJc w:val="left"/>
+      <w:pPr>
+        <w:ind w:left="720" w:hanging="360"/>
+      </w:pPr>
+      <w:rPr>
+        <w:rFonts w:ascii="Symbol" w:hAnsi="Symbol" w:hint="default"/>
+      </w:rPr>
+    </w:lvl>
+    <w:lvl w:ilvl="1" w:tplc="08090003" w:tentative="1">
+      <w:start w:val="1"/>
+      <w:numFmt w:val="bullet"/>
+      <w:lvlText w:val="o"/>
+      <w:lvlJc w:val="left"/>
+      <w:pPr>
+        <w:ind w:left="1440" w:hanging="360"/>
+      </w:pPr>
+      <w:rPr>
+        <w:rFonts w:ascii="Courier New" w:hAnsi="Courier New" w:cs="Courier New" w:hint="default"/>
+      </w:rPr>
+    </w:lvl>
+    <w:lvl w:ilvl="2" w:tplc="08090005" w:tentative="1">
+      <w:start w:val="1"/>
+      <w:numFmt w:val="bullet"/>
+      <w:lvlText w:val=""/>
+      <w:lvlJc w:val="left"/>
+      <w:pPr>
+        <w:ind w:left="2160" w:hanging="360"/>
+      </w:pPr>
+      <w:rPr>
+        <w:rFonts w:ascii="Wingdings" w:hAnsi="Wingdings" w:hint="default"/>
+      </w:rPr>
+    </w:lvl>
+    <w:lvl w:ilvl="3" w:tplc="08090001" w:tentative="1">
+      <w:start w:val="1"/>
+      <w:numFmt w:val="bullet"/>
+      <w:lvlText w:val=""/>
+      <w:lvlJc w:val="left"/>
+      <w:pPr>
+        <w:ind w:left="2880" w:hanging="360"/>
+      </w:pPr>
+      <w:rPr>
+        <w:rFonts w:ascii="Symbol" w:hAnsi="Symbol" w:hint="default"/>
+      </w:rPr>
+    </w:lvl>
+    <w:lvl w:ilvl="4" w:tplc="08090003" w:tentative="1">
+      <w:start w:val="1"/>
+      <w:numFmt w:val="bullet"/>
+      <w:lvlText w:val="o"/>
+      <w:lvlJc w:val="left"/>
+      <w:pPr>
+        <w:ind w:left="3600" w:hanging="360"/>
+      </w:pPr>
+      <w:rPr>
+        <w:rFonts w:ascii="Courier New" w:hAnsi="Courier New" w:cs="Courier New" w:hint="default"/>
+      </w:rPr>
+    </w:lvl>
+    <w:lvl w:ilvl="5" w:tplc="08090005" w:tentative="1">
+      <w:start w:val="1"/>
+      <w:numFmt w:val="bullet"/>
+      <w:lvlText w:val=""/>
+      <w:lvlJc w:val="left"/>
+      <w:pPr>
+        <w:ind w:left="4320" w:hanging="360"/>
+      </w:pPr>
+      <w:rPr>
+        <w:rFonts w:ascii="Wingdings" w:hAnsi="Wingdings" w:hint="default"/>
+      </w:rPr>
+    </w:lvl>
+    <w:lvl w:ilvl="6" w:tplc="08090001" w:tentative="1">
+      <w:start w:val="1"/>
+      <w:numFmt w:val="bullet"/>
+      <w:lvlText w:val=""/>
+      <w:lvlJc w:val="left"/>
+      <w:pPr>
+        <w:ind w:left="5040" w:hanging="360"/>
+      </w:pPr>
+      <w:rPr>
+        <w:rFonts w:ascii="Symbol" w:hAnsi="Symbol" w:hint="default"/>
+      </w:rPr>
+    </w:lvl>
+    <w:lvl w:ilvl="7" w:tplc="08090003" w:tentative="1">
+      <w:start w:val="1"/>
+      <w:numFmt w:val="bullet"/>
+      <w:lvlText w:val="o"/>
+      <w:lvlJc w:val="left"/>
+      <w:pPr>
+        <w:ind w:left="5760" w:hanging="360"/>
+      </w:pPr>
+      <w:rPr>
+        <w:rFonts w:ascii="Courier New" w:hAnsi="Courier New" w:cs="Courier New" w:hint="default"/>
+      </w:rPr>
+    </w:lvl>
+    <w:lvl w:ilvl="8" w:tplc="08090005" w:tentative="1">
+      <w:start w:val="1"/>
+      <w:numFmt w:val="bullet"/>
+      <w:lvlText w:val=""/>
+      <w:lvlJc w:val="left"/>
+      <w:pPr>
+        <w:ind w:left="6480" w:hanging="360"/>
+      </w:pPr>
+      <w:rPr>
+        <w:rFonts w:ascii="Wingdings" w:hAnsi="Wingdings" w:hint="default"/>
+      </w:rPr>
+    </w:lvl>
+  </w:abstractNum>
   <w:num w:numId="1">
     <w:abstractNumId w:val="0"/>
+  </w:num>
+  <w:num w:numId="2">
+    <w:abstractNumId w:val="1"/>
   </w:num>
 </w:numbering>
 </file>
@@ -2301,7 +2316,7 @@
     <w:lsdException w:name="Table Web 2" w:semiHidden="1" w:unhideWhenUsed="1"/>
     <w:lsdException w:name="Table Web 3" w:semiHidden="1" w:unhideWhenUsed="1"/>
     <w:lsdException w:name="Balloon Text" w:semiHidden="1" w:unhideWhenUsed="1"/>
-    <w:lsdException w:name="Table Grid" w:semiHidden="1" w:uiPriority="39" w:unhideWhenUsed="1"/>
+    <w:lsdException w:name="Table Grid" w:uiPriority="39"/>
     <w:lsdException w:name="Table Theme" w:semiHidden="1" w:unhideWhenUsed="1"/>
     <w:lsdException w:name="Placeholder Text" w:semiHidden="1"/>
     <w:lsdException w:name="No Spacing" w:uiPriority="1" w:qFormat="1"/>

</xml_diff>